<commit_message>
added eval methods, proposed work
</commit_message>
<xml_diff>
--- a/Group1_TextMiningYelpRestaurantReviews_Part2.docx
+++ b/Group1_TextMiningYelpRestaurantReviews_Part2.docx
@@ -551,7 +551,7 @@
         </w:numPr>
         <w:bidi w:val="0"/>
         <w:spacing w:before="180" w:after="80"/>
-        <w:ind w:hanging="0"/>
+        <w:ind w:left="0" w:hanging="0"/>
         <w:jc w:val="left"/>
         <w:rPr/>
       </w:pPr>
@@ -576,7 +576,7 @@
         </w:numPr>
         <w:bidi w:val="0"/>
         <w:spacing w:before="180" w:after="80"/>
-        <w:ind w:hanging="0"/>
+        <w:ind w:left="0" w:hanging="0"/>
         <w:jc w:val="left"/>
         <w:rPr/>
       </w:pPr>
@@ -621,7 +621,7 @@
         </w:numPr>
         <w:bidi w:val="0"/>
         <w:spacing w:before="180" w:after="80"/>
-        <w:ind w:hanging="0"/>
+        <w:ind w:left="0" w:hanging="0"/>
         <w:jc w:val="left"/>
         <w:rPr>
           <w14:ligatures w14:val="standard"/>
@@ -669,7 +669,7 @@
         </w:numPr>
         <w:bidi w:val="0"/>
         <w:spacing w:before="180" w:after="80"/>
-        <w:ind w:hanging="0"/>
+        <w:ind w:left="0" w:hanging="0"/>
         <w:jc w:val="left"/>
         <w:rPr>
           <w:rFonts w:ascii="Linux Libertine" w:hAnsi="Linux Libertine" w:eastAsia="Times New Roman" w:cs="Linux Libertine"/>
@@ -763,7 +763,7 @@
         </w:numPr>
         <w:bidi w:val="0"/>
         <w:spacing w:before="180" w:after="80"/>
-        <w:ind w:hanging="0"/>
+        <w:ind w:left="0" w:hanging="0"/>
         <w:jc w:val="left"/>
         <w:rPr/>
       </w:pPr>
@@ -788,7 +788,7 @@
         </w:numPr>
         <w:bidi w:val="0"/>
         <w:spacing w:before="180" w:after="80"/>
-        <w:ind w:hanging="0"/>
+        <w:ind w:left="0" w:hanging="0"/>
         <w:jc w:val="left"/>
         <w:rPr>
           <w:rFonts w:eastAsia="Times New Roman" w:cs="Linux Libertine"/>
@@ -797,6 +797,29 @@
           <w:bCs w:val="false"/>
           <w:sz w:val="22"/>
           <w:lang w:val="en-US" w:eastAsia="en-US"/>
+        </w:rPr>
+      </w:pPr>
+      <w:r>
+        <w:rPr>
+          <w:rFonts w:eastAsia="Times New Roman" w:cs="Linux Libertine"/>
+          <w:b w:val="false"/>
+          <w:bCs w:val="false"/>
+          <w:sz w:val="22"/>
+          <w:lang w:val="en-US" w:eastAsia="en-US"/>
+        </w:rPr>
+      </w:r>
+    </w:p>
+    <w:p>
+      <w:pPr>
+        <w:pStyle w:val="CCSHead"/>
+        <w:rPr>
+          <w:rFonts w:eastAsia="Calibri" w:cs="Linux Libertine"/>
+          <w:b/>
+          <w:b/>
+          <w:sz w:val="22"/>
+          <w:szCs w:val="22"/>
+          <w:lang w:val="en-US" w:eastAsia="it-IT"/>
+          <w14:ligatures w14:val="standard"/>
         </w:rPr>
       </w:pPr>
       <w:r>
@@ -895,7 +918,7 @@
           <w:szCs w:val="22"/>
           <w:lang w:val="fr-FR" w:eastAsia="en-US"/>
         </w:rPr>
-        <w:t>This article uses an older version of our dataset and focuses on businesses in Phoenix, AZ. Its goal is to predict the popularity of a business in the future by creating a model that will predict the number of reviews a business will have within the next six months. It uses techniques that are relevant to our project, including sentiment analysis and user clustering using k-means.</w:t>
+        <w:t>This article uses an older version of our dataset and focuses on businesses in Phoenix, AZ. Its goal is to predict the popularity of a business in the future by creating a model that will predict the number of reviews a business will have within the next six months.</w:t>
       </w:r>
     </w:p>
     <w:p>
@@ -963,7 +986,46 @@
           <w:szCs w:val="22"/>
           <w:lang w:val="fr-FR" w:eastAsia="en-US"/>
         </w:rPr>
-        <w:t>This article uses the Yelp API to collect its restaurant data. It selects 17 burger restaurants in the Bay Area, and performs basic data exploration and cleaning tasks similar to those that we will need to do. Some of these tasks include removing unnecessary review text strings, converting review text into bag-of-words, and performing a basic lexicon-based sentiment analysis of review text.</w:t>
+        <w:t xml:space="preserve">This article uses the Yelp API to collect its restaurant data. It selects 17 burger restaurants in the Bay Area, and performs basic data exploration and cleaning tasks similar to those that we will need to do, </w:t>
+      </w:r>
+      <w:r>
+        <w:rPr>
+          <w:rFonts w:eastAsia="Calibri" w:cs="Linux Libertine" w:eastAsiaTheme="minorHAnsi"/>
+          <w:b w:val="false"/>
+          <w:bCs w:val="false"/>
+          <w:i w:val="false"/>
+          <w:iCs w:val="false"/>
+          <w:sz w:val="22"/>
+          <w:szCs w:val="22"/>
+          <w:lang w:val="fr-FR" w:eastAsia="en-US"/>
+        </w:rPr>
+        <w:t xml:space="preserve">such as </w:t>
+      </w:r>
+      <w:r>
+        <w:rPr>
+          <w:rFonts w:eastAsia="Calibri" w:cs="Linux Libertine" w:eastAsiaTheme="minorHAnsi"/>
+          <w:b w:val="false"/>
+          <w:bCs w:val="false"/>
+          <w:i w:val="false"/>
+          <w:iCs w:val="false"/>
+          <w:sz w:val="22"/>
+          <w:szCs w:val="22"/>
+          <w:lang w:val="fr-FR" w:eastAsia="en-US"/>
+        </w:rPr>
+        <w:t xml:space="preserve">removing unnecessary review text strings, converting review text into bag-of-words, and performing lexicon-based sentiment analysis </w:t>
+      </w:r>
+      <w:r>
+        <w:rPr>
+          <w:rFonts w:eastAsia="Calibri" w:cs="Linux Libertine" w:eastAsiaTheme="minorHAnsi"/>
+          <w:b w:val="false"/>
+          <w:bCs w:val="false"/>
+          <w:i w:val="false"/>
+          <w:iCs w:val="false"/>
+          <w:sz w:val="22"/>
+          <w:szCs w:val="22"/>
+          <w:lang w:val="fr-FR" w:eastAsia="en-US"/>
+        </w:rPr>
+        <w:t>on reviews.</w:t>
       </w:r>
     </w:p>
     <w:p>
@@ -1135,28 +1197,6 @@
     <w:p>
       <w:pPr>
         <w:pStyle w:val="AbsHead"/>
-        <w:widowControl/>
-        <w:bidi w:val="0"/>
-        <w:spacing w:before="120" w:after="80"/>
-        <w:jc w:val="left"/>
-        <w:rPr>
-          <w:bCs w:val="false"/>
-          <w:i w:val="false"/>
-          <w:i w:val="false"/>
-          <w:iCs w:val="false"/>
-        </w:rPr>
-      </w:pPr>
-      <w:r>
-        <w:rPr>
-          <w:bCs w:val="false"/>
-          <w:i w:val="false"/>
-          <w:iCs w:val="false"/>
-        </w:rPr>
-      </w:r>
-    </w:p>
-    <w:p>
-      <w:pPr>
-        <w:pStyle w:val="AbsHead"/>
         <w:rPr>
           <w:rFonts w:ascii="Linux Libertine" w:hAnsi="Linux Libertine" w:eastAsia="Calibri" w:cs="Linux Libertine" w:eastAsiaTheme="minorHAnsi"/>
           <w:b/>
@@ -1175,6 +1215,43 @@
           <w:lang w:val="fr-FR" w:eastAsia="en-US"/>
         </w:rPr>
         <w:t>PROPOSED WORK</w:t>
+      </w:r>
+    </w:p>
+    <w:p>
+      <w:pPr>
+        <w:pStyle w:val="AbsHead"/>
+        <w:rPr>
+          <w:b w:val="false"/>
+          <w:b w:val="false"/>
+          <w:bCs w:val="false"/>
+        </w:rPr>
+      </w:pPr>
+      <w:r>
+        <w:rPr>
+          <w:b w:val="false"/>
+          <w:bCs w:val="false"/>
+        </w:rPr>
+        <w:t xml:space="preserve">Since our dataset is distributed for academic purposes by a large company, it is well structured and documented. As a result, </w:t>
+      </w:r>
+      <w:r>
+        <w:rPr>
+          <w:rFonts w:eastAsia="Calibri" w:cs="Linux Libertine" w:eastAsiaTheme="minorHAnsi"/>
+          <w:b w:val="false"/>
+          <w:bCs w:val="false"/>
+          <w:color w:val="auto"/>
+          <w:kern w:val="0"/>
+          <w:sz w:val="22"/>
+          <w:szCs w:val="22"/>
+          <w:lang w:val="fr-FR" w:eastAsia="en-US" w:bidi="ar-SA"/>
+        </w:rPr>
+        <w:t>much</w:t>
+      </w:r>
+      <w:r>
+        <w:rPr>
+          <w:b w:val="false"/>
+          <w:bCs w:val="false"/>
+        </w:rPr>
+        <w:t xml:space="preserve"> of our preprocessing work will involve reducing the  dimensionality of our data and ensuring the review text is legible and ready to be tokenized.</w:t>
       </w:r>
     </w:p>
     <w:p>
@@ -1239,7 +1316,7 @@
           <w14:ligatures w14:val="standard"/>
         </w:rPr>
         <w:tab/>
-        <w:t xml:space="preserve">Remove non-english reviews and special </w:t>
+        <w:t xml:space="preserve">Remove non-English reviews and special </w:t>
         <w:tab/>
         <w:t xml:space="preserve">characters. Remove business categories </w:t>
         <w:tab/>
@@ -1367,7 +1444,33 @@
           <w:lang w:val="en-US" w:eastAsia="ja-JP"/>
           <w14:ligatures w14:val="standard"/>
         </w:rPr>
-        <w:t>3. Design:</w:t>
+        <w:t xml:space="preserve">3. </w:t>
+      </w:r>
+      <w:r>
+        <w:rPr>
+          <w:rFonts w:eastAsia="Verdana" w:cs=""/>
+          <w:b/>
+          <w:bCs/>
+          <w:color w:val="auto"/>
+          <w:kern w:val="0"/>
+          <w:sz w:val="22"/>
+          <w:szCs w:val="22"/>
+          <w:lang w:val="en-US" w:eastAsia="ja-JP" w:bidi="ar-SA"/>
+          <w14:ligatures w14:val="standard"/>
+        </w:rPr>
+        <w:t>Processing derived data</w:t>
+      </w:r>
+      <w:r>
+        <w:rPr>
+          <w:rFonts w:eastAsia="Verdana" w:cs=""/>
+          <w:b/>
+          <w:bCs/>
+          <w:sz w:val="22"/>
+          <w:szCs w:val="22"/>
+          <w:lang w:val="en-US" w:eastAsia="ja-JP"/>
+          <w14:ligatures w14:val="standard"/>
+        </w:rPr>
+        <w:t>:</w:t>
       </w:r>
     </w:p>
     <w:p>
@@ -1463,19 +1566,41 @@
         </w:rPr>
         <w:t xml:space="preserve">Group restaurants based on star rating. </w:t>
         <w:tab/>
-        <w:t xml:space="preserve">Select </w:t>
+        <w:t xml:space="preserve">Classify review text sentiment. </w:t>
+      </w:r>
+      <w:r>
+        <w:rPr>
+          <w:rFonts w:eastAsia="Verdana" w:cs=""/>
+          <w:b w:val="false"/>
+          <w:bCs w:val="false"/>
+          <w:i w:val="false"/>
+          <w:iCs w:val="false"/>
+          <w:sz w:val="22"/>
+          <w:szCs w:val="22"/>
+          <w:lang w:val="en-US" w:eastAsia="ja-JP"/>
+          <w14:ligatures w14:val="standard"/>
+        </w:rPr>
+        <w:t>I</w:t>
+      </w:r>
+      <w:r>
+        <w:rPr>
+          <w:rFonts w:eastAsia="Verdana" w:cs=""/>
+          <w:b w:val="false"/>
+          <w:bCs w:val="false"/>
+          <w:i w:val="false"/>
+          <w:iCs w:val="false"/>
+          <w:sz w:val="22"/>
+          <w:szCs w:val="22"/>
+          <w:lang w:val="en-US" w:eastAsia="ja-JP"/>
+          <w14:ligatures w14:val="standard"/>
+        </w:rPr>
+        <w:t xml:space="preserve">dentify </w:t>
         <w:tab/>
-        <w:t xml:space="preserve">several popular restaurant categories to </w:t>
+        <w:t xml:space="preserve">common words and phrases used in negative </w:t>
         <w:tab/>
-        <w:t xml:space="preserve">investigate. Classify review text sentiment. </w:t>
+        <w:t xml:space="preserve">and positive reviews. Identify cities and dates </w:t>
         <w:tab/>
-        <w:t xml:space="preserve">Identify common words and phrases used in </w:t>
-        <w:tab/>
-        <w:t xml:space="preserve">negative and positive eviews. Identify cities </w:t>
-        <w:tab/>
-        <w:t xml:space="preserve">and dates with frequent negative and positive </w:t>
-        <w:tab/>
-        <w:t xml:space="preserve">reviews. </w:t>
+        <w:t xml:space="preserve">with frequent negative and positive reviews. </w:t>
       </w:r>
     </w:p>
     <w:p>
@@ -1565,66 +1690,138 @@
     </w:p>
     <w:p>
       <w:pPr>
-        <w:pStyle w:val="AbsHead"/>
-        <w:rPr>
-          <w:rFonts w:eastAsia="Calibri" w:cs="Linux Libertine" w:eastAsiaTheme="minorHAnsi"/>
-          <w:b/>
-          <w:b/>
-          <w:sz w:val="22"/>
-          <w:szCs w:val="22"/>
-          <w:lang w:val="fr-FR" w:eastAsia="en-US"/>
-        </w:rPr>
-      </w:pPr>
-      <w:r>
-        <w:rPr/>
-      </w:r>
-    </w:p>
-    <w:p>
-      <w:pPr>
-        <w:pStyle w:val="AbsHead"/>
-        <w:rPr>
-          <w:rFonts w:eastAsia="Calibri" w:cs="Linux Libertine" w:eastAsiaTheme="minorHAnsi"/>
-          <w:b/>
-          <w:b/>
-          <w:sz w:val="22"/>
-          <w:szCs w:val="22"/>
-          <w:lang w:val="fr-FR" w:eastAsia="en-US"/>
-        </w:rPr>
-      </w:pPr>
-      <w:r>
-        <w:rPr/>
-      </w:r>
-    </w:p>
-    <w:p>
-      <w:pPr>
-        <w:pStyle w:val="AbsHead"/>
-        <w:rPr>
-          <w:rFonts w:eastAsia="Calibri" w:cs="Linux Libertine" w:eastAsiaTheme="minorHAnsi"/>
-          <w:b/>
-          <w:b/>
-          <w:sz w:val="22"/>
-          <w:szCs w:val="22"/>
-          <w:lang w:val="fr-FR" w:eastAsia="en-US"/>
-        </w:rPr>
-      </w:pPr>
-      <w:r>
-        <w:rPr/>
-      </w:r>
-    </w:p>
-    <w:p>
-      <w:pPr>
-        <w:pStyle w:val="AbsHead"/>
-        <w:rPr>
-          <w:rFonts w:eastAsia="Calibri" w:cs="Linux Libertine" w:eastAsiaTheme="minorHAnsi"/>
-          <w:b/>
-          <w:b/>
-          <w:sz w:val="22"/>
-          <w:szCs w:val="22"/>
-          <w:lang w:val="fr-FR" w:eastAsia="en-US"/>
-        </w:rPr>
-      </w:pPr>
-      <w:r>
-        <w:rPr/>
+        <w:pStyle w:val="Abstract"/>
+        <w:tabs>
+          <w:tab w:val="clear" w:pos="708"/>
+          <w:tab w:val="left" w:pos="200" w:leader="none"/>
+          <w:tab w:val="right" w:pos="4780" w:leader="none"/>
+        </w:tabs>
+        <w:rPr>
+          <w:rFonts w:ascii="Linux Libertine" w:hAnsi="Linux Libertine" w:eastAsia="Verdana" w:cs=""/>
+          <w:b w:val="false"/>
+          <w:b w:val="false"/>
+          <w:bCs w:val="false"/>
+          <w:sz w:val="22"/>
+          <w:szCs w:val="22"/>
+          <w:lang w:val="en-US" w:eastAsia="ja-JP"/>
+          <w14:ligatures w14:val="standard"/>
+        </w:rPr>
+      </w:pPr>
+      <w:r>
+        <w:rPr>
+          <w:rFonts w:eastAsia="Verdana" w:cs=""/>
+          <w:b w:val="false"/>
+          <w:bCs w:val="false"/>
+          <w:sz w:val="22"/>
+          <w:szCs w:val="22"/>
+          <w:lang w:val="en-US" w:eastAsia="ja-JP"/>
+          <w14:ligatures w14:val="standard"/>
+        </w:rPr>
+        <w:t xml:space="preserve">The questions posed in this project differ from those in the literature. However, since each study </w:t>
+      </w:r>
+      <w:r>
+        <w:rPr>
+          <w:rFonts w:eastAsia="Verdana" w:cs=""/>
+          <w:b w:val="false"/>
+          <w:bCs w:val="false"/>
+          <w:color w:val="auto"/>
+          <w:kern w:val="0"/>
+          <w:sz w:val="22"/>
+          <w:szCs w:val="22"/>
+          <w:lang w:val="en-US" w:eastAsia="ja-JP" w:bidi="ar-SA"/>
+          <w14:ligatures w14:val="standard"/>
+        </w:rPr>
+        <w:t>involves</w:t>
+      </w:r>
+      <w:r>
+        <w:rPr>
+          <w:rFonts w:eastAsia="Verdana" w:cs=""/>
+          <w:b w:val="false"/>
+          <w:bCs w:val="false"/>
+          <w:sz w:val="22"/>
+          <w:szCs w:val="22"/>
+          <w:lang w:val="en-US" w:eastAsia="ja-JP"/>
+          <w14:ligatures w14:val="standard"/>
+        </w:rPr>
+        <w:t xml:space="preserve"> restaurants </w:t>
+      </w:r>
+      <w:r>
+        <w:rPr>
+          <w:rFonts w:eastAsia="Verdana" w:cs=""/>
+          <w:b w:val="false"/>
+          <w:bCs w:val="false"/>
+          <w:color w:val="auto"/>
+          <w:kern w:val="0"/>
+          <w:sz w:val="22"/>
+          <w:szCs w:val="22"/>
+          <w:lang w:val="en-US" w:eastAsia="ja-JP" w:bidi="ar-SA"/>
+          <w14:ligatures w14:val="standard"/>
+        </w:rPr>
+        <w:t>using the Yelp dataset</w:t>
+      </w:r>
+      <w:r>
+        <w:rPr>
+          <w:rFonts w:eastAsia="Verdana" w:cs=""/>
+          <w:b w:val="false"/>
+          <w:bCs w:val="false"/>
+          <w:sz w:val="22"/>
+          <w:szCs w:val="22"/>
+          <w:lang w:val="en-US" w:eastAsia="ja-JP"/>
+          <w14:ligatures w14:val="standard"/>
+        </w:rPr>
+        <w:t xml:space="preserve">,  there will be similarities in data cleaning and some processing procedures such as clustering and </w:t>
+      </w:r>
+      <w:r>
+        <w:rPr>
+          <w:rFonts w:eastAsia="Verdana" w:cs=""/>
+          <w:b w:val="false"/>
+          <w:bCs w:val="false"/>
+          <w:color w:val="auto"/>
+          <w:kern w:val="0"/>
+          <w:sz w:val="22"/>
+          <w:szCs w:val="22"/>
+          <w:lang w:val="en-US" w:eastAsia="ja-JP" w:bidi="ar-SA"/>
+          <w14:ligatures w14:val="standard"/>
+        </w:rPr>
+        <w:t>review sentiment</w:t>
+      </w:r>
+      <w:r>
+        <w:rPr>
+          <w:rFonts w:eastAsia="Verdana" w:cs=""/>
+          <w:b w:val="false"/>
+          <w:bCs w:val="false"/>
+          <w:sz w:val="22"/>
+          <w:szCs w:val="22"/>
+          <w:lang w:val="en-US" w:eastAsia="ja-JP"/>
+          <w14:ligatures w14:val="standard"/>
+        </w:rPr>
+        <w:t xml:space="preserve"> </w:t>
+      </w:r>
+      <w:r>
+        <w:rPr>
+          <w:rFonts w:eastAsia="Verdana" w:cs=""/>
+          <w:b w:val="false"/>
+          <w:bCs w:val="false"/>
+          <w:color w:val="auto"/>
+          <w:kern w:val="0"/>
+          <w:sz w:val="22"/>
+          <w:szCs w:val="22"/>
+          <w:lang w:val="en-US" w:eastAsia="ja-JP" w:bidi="ar-SA"/>
+          <w14:ligatures w14:val="standard"/>
+        </w:rPr>
+        <w:t>analysis</w:t>
+      </w:r>
+      <w:r>
+        <w:rPr>
+          <w:rFonts w:eastAsia="Verdana" w:cs=""/>
+          <w:b w:val="false"/>
+          <w:bCs w:val="false"/>
+          <w:sz w:val="22"/>
+          <w:szCs w:val="22"/>
+          <w:lang w:val="en-US" w:eastAsia="ja-JP"/>
+          <w14:ligatures w14:val="standard"/>
+        </w:rPr>
+        <w:t>.</w:t>
       </w:r>
     </w:p>
     <w:p>
@@ -2141,241 +2338,226 @@
         </w:tabs>
         <w:rPr>
           <w:rFonts w:ascii="Linux Libertine" w:hAnsi="Linux Libertine" w:eastAsia="Verdana" w:cs=""/>
-          <w:sz w:val="22"/>
-          <w:szCs w:val="22"/>
-          <w:lang w:val="en-US" w:eastAsia="ja-JP"/>
+          <w:color w:val="auto"/>
+          <w:kern w:val="0"/>
+          <w:sz w:val="22"/>
+          <w:szCs w:val="22"/>
+          <w:lang w:val="en-US" w:eastAsia="ja-JP" w:bidi="ar-SA"/>
           <w14:ligatures w14:val="standard"/>
         </w:rPr>
       </w:pPr>
       <w:r>
         <w:rPr>
           <w:rFonts w:eastAsia="Verdana" w:cs=""/>
-          <w:sz w:val="22"/>
-          <w:szCs w:val="22"/>
-          <w:lang w:val="en-US" w:eastAsia="ja-JP"/>
-          <w14:ligatures w14:val="standard"/>
-        </w:rPr>
-        <w:t>TODO</w:t>
+          <w:color w:val="auto"/>
+          <w:kern w:val="0"/>
+          <w:sz w:val="22"/>
+          <w:szCs w:val="22"/>
+          <w:lang w:val="en-US" w:eastAsia="ja-JP" w:bidi="ar-SA"/>
+          <w14:ligatures w14:val="standard"/>
+        </w:rPr>
+        <w:t>We will use two methods when evaluating our results.</w:t>
       </w:r>
     </w:p>
     <w:p>
       <w:pPr>
-        <w:pStyle w:val="DisplayFormula"/>
+        <w:pStyle w:val="Abstract"/>
         <w:tabs>
           <w:tab w:val="clear" w:pos="708"/>
           <w:tab w:val="left" w:pos="200" w:leader="none"/>
           <w:tab w:val="right" w:pos="4780" w:leader="none"/>
         </w:tabs>
         <w:rPr>
-          <w:lang w:eastAsia="ja-JP"/>
-          <w14:ligatures w14:val="standard"/>
-        </w:rPr>
-      </w:pPr>
-      <w:r>
-        <w:rPr>
-          <w:lang w:eastAsia="ja-JP"/>
-          <w14:ligatures w14:val="standard"/>
-        </w:rPr>
+          <w:rFonts w:ascii="Linux Libertine" w:hAnsi="Linux Libertine" w:eastAsia="Verdana" w:cs=""/>
+          <w:color w:val="auto"/>
+          <w:kern w:val="0"/>
+          <w:sz w:val="22"/>
+          <w:szCs w:val="22"/>
+          <w:lang w:val="en-US" w:eastAsia="ja-JP" w:bidi="ar-SA"/>
+          <w14:ligatures w14:val="standard"/>
+        </w:rPr>
+      </w:pPr>
+      <w:r>
+        <w:rPr>
+          <w:rFonts w:eastAsia="Verdana" w:cs=""/>
+          <w:color w:val="auto"/>
+          <w:kern w:val="0"/>
+          <w:sz w:val="22"/>
+          <w:szCs w:val="22"/>
+          <w:lang w:val="en-US" w:eastAsia="ja-JP" w:bidi="ar-SA"/>
+          <w14:ligatures w14:val="standard"/>
+        </w:rPr>
+        <w:t xml:space="preserve">First, we will </w:t>
+      </w:r>
+      <w:r>
+        <w:rPr>
+          <w:rFonts w:eastAsia="Verdana" w:cs=""/>
+          <w:color w:val="auto"/>
+          <w:kern w:val="0"/>
+          <w:sz w:val="22"/>
+          <w:szCs w:val="22"/>
+          <w:lang w:val="en-US" w:eastAsia="ja-JP" w:bidi="ar-SA"/>
+          <w14:ligatures w14:val="standard"/>
+        </w:rPr>
+        <w:t xml:space="preserve">look at correlations between </w:t>
+      </w:r>
+      <w:r>
+        <w:rPr>
+          <w:rFonts w:eastAsia="Verdana" w:cs=""/>
+          <w:color w:val="auto"/>
+          <w:kern w:val="0"/>
+          <w:sz w:val="22"/>
+          <w:szCs w:val="22"/>
+          <w:lang w:val="en-US" w:eastAsia="ja-JP" w:bidi="ar-SA"/>
+          <w14:ligatures w14:val="standard"/>
+        </w:rPr>
+        <w:t xml:space="preserve">our findings and </w:t>
+      </w:r>
+      <w:r>
+        <w:rPr>
+          <w:rFonts w:eastAsia="Verdana" w:cs=""/>
+          <w:color w:val="auto"/>
+          <w:kern w:val="0"/>
+          <w:sz w:val="22"/>
+          <w:szCs w:val="22"/>
+          <w:lang w:val="en-US" w:eastAsia="ja-JP" w:bidi="ar-SA"/>
+          <w14:ligatures w14:val="standard"/>
+        </w:rPr>
+        <w:t xml:space="preserve">restaurants that have already closed. This will allow us to gauge the degree of negativity found in our restaurant profiles since we expect closed restaurants to, </w:t>
+      </w:r>
+      <w:r>
+        <w:rPr>
+          <w:rFonts w:eastAsia="Verdana" w:cs=""/>
+          <w:color w:val="auto"/>
+          <w:kern w:val="0"/>
+          <w:sz w:val="22"/>
+          <w:szCs w:val="22"/>
+          <w:lang w:val="en-US" w:eastAsia="ja-JP" w:bidi="ar-SA"/>
+          <w14:ligatures w14:val="standard"/>
+        </w:rPr>
+        <w:t xml:space="preserve">on average, </w:t>
+      </w:r>
+      <w:r>
+        <w:rPr>
+          <w:rFonts w:eastAsia="Verdana" w:cs=""/>
+          <w:color w:val="auto"/>
+          <w:kern w:val="0"/>
+          <w:sz w:val="22"/>
+          <w:szCs w:val="22"/>
+          <w:lang w:val="en-US" w:eastAsia="ja-JP" w:bidi="ar-SA"/>
+          <w14:ligatures w14:val="standard"/>
+        </w:rPr>
+        <w:t>have a high level of negative sentimen</w:t>
+      </w:r>
+      <w:r>
+        <w:rPr>
+          <w:rFonts w:eastAsia="Verdana" w:cs=""/>
+          <w:color w:val="auto"/>
+          <w:kern w:val="0"/>
+          <w:sz w:val="22"/>
+          <w:szCs w:val="22"/>
+          <w:lang w:val="en-US" w:eastAsia="ja-JP" w:bidi="ar-SA"/>
+          <w14:ligatures w14:val="standard"/>
+        </w:rPr>
+        <w:t>t.</w:t>
+      </w:r>
+      <w:r>
+        <w:rPr>
+          <w:rFonts w:eastAsia="Verdana" w:cs=""/>
+          <w:color w:val="auto"/>
+          <w:kern w:val="0"/>
+          <w:sz w:val="22"/>
+          <w:szCs w:val="22"/>
+          <w:lang w:val="en-US" w:eastAsia="ja-JP" w:bidi="ar-SA"/>
+          <w14:ligatures w14:val="standard"/>
+        </w:rPr>
+        <w:t xml:space="preserve"> </w:t>
       </w:r>
     </w:p>
     <w:p>
       <w:pPr>
-        <w:pStyle w:val="DisplayFormula"/>
+        <w:pStyle w:val="Abstract"/>
         <w:tabs>
           <w:tab w:val="clear" w:pos="708"/>
           <w:tab w:val="left" w:pos="200" w:leader="none"/>
           <w:tab w:val="right" w:pos="4780" w:leader="none"/>
         </w:tabs>
         <w:rPr>
-          <w:lang w:eastAsia="ja-JP"/>
-          <w14:ligatures w14:val="standard"/>
-        </w:rPr>
-      </w:pPr>
-      <w:r>
-        <w:rPr>
-          <w:lang w:eastAsia="ja-JP"/>
-          <w14:ligatures w14:val="standard"/>
-        </w:rPr>
+          <w:rFonts w:ascii="Linux Libertine" w:hAnsi="Linux Libertine" w:eastAsia="Verdana" w:cs=""/>
+          <w:color w:val="auto"/>
+          <w:kern w:val="0"/>
+          <w:sz w:val="22"/>
+          <w:szCs w:val="22"/>
+          <w:lang w:val="en-US" w:eastAsia="ja-JP" w:bidi="ar-SA"/>
+          <w14:ligatures w14:val="standard"/>
+        </w:rPr>
+      </w:pPr>
+      <w:r>
+        <w:rPr>
+          <w:rFonts w:eastAsia="Verdana" w:cs=""/>
+          <w:color w:val="auto"/>
+          <w:kern w:val="0"/>
+          <w:sz w:val="22"/>
+          <w:szCs w:val="22"/>
+          <w:lang w:val="en-US" w:eastAsia="ja-JP" w:bidi="ar-SA"/>
+          <w14:ligatures w14:val="standard"/>
+        </w:rPr>
+        <w:t>&lt;</w:t>
+      </w:r>
+      <w:r>
+        <w:rPr>
+          <w:rFonts w:eastAsia="Verdana" w:cs=""/>
+          <w:color w:val="auto"/>
+          <w:kern w:val="0"/>
+          <w:sz w:val="22"/>
+          <w:szCs w:val="22"/>
+          <w:lang w:val="en-US" w:eastAsia="ja-JP" w:bidi="ar-SA"/>
+          <w14:ligatures w14:val="standard"/>
+        </w:rPr>
+        <w:t>Remember training vs testing subsets from zoom&gt;</w:t>
       </w:r>
     </w:p>
     <w:p>
       <w:pPr>
-        <w:pStyle w:val="DisplayFormula"/>
+        <w:pStyle w:val="Abstract"/>
         <w:tabs>
           <w:tab w:val="clear" w:pos="708"/>
           <w:tab w:val="left" w:pos="200" w:leader="none"/>
           <w:tab w:val="right" w:pos="4780" w:leader="none"/>
         </w:tabs>
         <w:rPr>
-          <w:lang w:eastAsia="ja-JP"/>
-          <w14:ligatures w14:val="standard"/>
-        </w:rPr>
-      </w:pPr>
-      <w:r>
-        <w:rPr>
-          <w:lang w:eastAsia="ja-JP"/>
-          <w14:ligatures w14:val="standard"/>
-        </w:rPr>
-      </w:r>
-    </w:p>
-    <w:p>
-      <w:pPr>
-        <w:pStyle w:val="DisplayFormula"/>
-        <w:tabs>
-          <w:tab w:val="clear" w:pos="708"/>
-          <w:tab w:val="left" w:pos="200" w:leader="none"/>
-          <w:tab w:val="right" w:pos="4780" w:leader="none"/>
-        </w:tabs>
-        <w:rPr>
-          <w:lang w:eastAsia="ja-JP"/>
-          <w14:ligatures w14:val="standard"/>
-        </w:rPr>
-      </w:pPr>
-      <w:r>
-        <w:rPr>
-          <w:lang w:eastAsia="ja-JP"/>
-          <w14:ligatures w14:val="standard"/>
-        </w:rPr>
-      </w:r>
-    </w:p>
-    <w:p>
-      <w:pPr>
-        <w:pStyle w:val="DisplayFormula"/>
-        <w:tabs>
-          <w:tab w:val="clear" w:pos="708"/>
-          <w:tab w:val="left" w:pos="200" w:leader="none"/>
-          <w:tab w:val="right" w:pos="4780" w:leader="none"/>
-        </w:tabs>
-        <w:rPr>
-          <w:lang w:eastAsia="ja-JP"/>
-          <w14:ligatures w14:val="standard"/>
-        </w:rPr>
-      </w:pPr>
-      <w:r>
-        <w:rPr>
-          <w:lang w:eastAsia="ja-JP"/>
-          <w14:ligatures w14:val="standard"/>
-        </w:rPr>
-      </w:r>
-    </w:p>
-    <w:p>
-      <w:pPr>
-        <w:pStyle w:val="DisplayFormula"/>
-        <w:tabs>
-          <w:tab w:val="clear" w:pos="708"/>
-          <w:tab w:val="left" w:pos="200" w:leader="none"/>
-          <w:tab w:val="right" w:pos="4780" w:leader="none"/>
-        </w:tabs>
-        <w:rPr>
-          <w:lang w:eastAsia="ja-JP"/>
-          <w14:ligatures w14:val="standard"/>
-        </w:rPr>
-      </w:pPr>
-      <w:r>
-        <w:rPr>
-          <w:lang w:eastAsia="ja-JP"/>
-          <w14:ligatures w14:val="standard"/>
-        </w:rPr>
-      </w:r>
-    </w:p>
-    <w:p>
-      <w:pPr>
-        <w:pStyle w:val="DisplayFormula"/>
-        <w:tabs>
-          <w:tab w:val="clear" w:pos="708"/>
-          <w:tab w:val="left" w:pos="200" w:leader="none"/>
-          <w:tab w:val="right" w:pos="4780" w:leader="none"/>
-        </w:tabs>
-        <w:rPr>
-          <w:lang w:eastAsia="ja-JP"/>
-          <w14:ligatures w14:val="standard"/>
-        </w:rPr>
-      </w:pPr>
-      <w:r>
-        <w:rPr>
-          <w:lang w:eastAsia="ja-JP"/>
-          <w14:ligatures w14:val="standard"/>
-        </w:rPr>
-      </w:r>
-    </w:p>
-    <w:p>
-      <w:pPr>
-        <w:pStyle w:val="DisplayFormula"/>
-        <w:tabs>
-          <w:tab w:val="clear" w:pos="708"/>
-          <w:tab w:val="left" w:pos="200" w:leader="none"/>
-          <w:tab w:val="right" w:pos="4780" w:leader="none"/>
-        </w:tabs>
-        <w:rPr>
-          <w:lang w:eastAsia="ja-JP"/>
-          <w14:ligatures w14:val="standard"/>
-        </w:rPr>
-      </w:pPr>
-      <w:r>
-        <w:rPr>
-          <w:lang w:eastAsia="ja-JP"/>
-          <w14:ligatures w14:val="standard"/>
-        </w:rPr>
-      </w:r>
-    </w:p>
-    <w:p>
-      <w:pPr>
-        <w:pStyle w:val="DisplayFormula"/>
-        <w:tabs>
-          <w:tab w:val="clear" w:pos="708"/>
-          <w:tab w:val="left" w:pos="200" w:leader="none"/>
-          <w:tab w:val="right" w:pos="4780" w:leader="none"/>
-        </w:tabs>
-        <w:rPr>
-          <w:lang w:eastAsia="ja-JP"/>
-          <w14:ligatures w14:val="standard"/>
-        </w:rPr>
-      </w:pPr>
-      <w:r>
-        <w:rPr>
-          <w:lang w:eastAsia="ja-JP"/>
-          <w14:ligatures w14:val="standard"/>
-        </w:rPr>
-      </w:r>
-    </w:p>
-    <w:p>
-      <w:pPr>
-        <w:pStyle w:val="DisplayFormula"/>
-        <w:tabs>
-          <w:tab w:val="clear" w:pos="708"/>
-          <w:tab w:val="left" w:pos="200" w:leader="none"/>
-          <w:tab w:val="right" w:pos="4780" w:leader="none"/>
-        </w:tabs>
-        <w:rPr>
-          <w:lang w:eastAsia="ja-JP"/>
-          <w14:ligatures w14:val="standard"/>
-        </w:rPr>
-      </w:pPr>
-      <w:r>
-        <w:rPr>
-          <w:lang w:eastAsia="ja-JP"/>
-          <w14:ligatures w14:val="standard"/>
-        </w:rPr>
-      </w:r>
-    </w:p>
-    <w:p>
-      <w:pPr>
-        <w:pStyle w:val="DisplayFormula"/>
-        <w:tabs>
-          <w:tab w:val="clear" w:pos="708"/>
-          <w:tab w:val="left" w:pos="200" w:leader="none"/>
-          <w:tab w:val="right" w:pos="4780" w:leader="none"/>
-        </w:tabs>
-        <w:rPr>
-          <w:lang w:eastAsia="ja-JP"/>
-          <w14:ligatures w14:val="standard"/>
-        </w:rPr>
-      </w:pPr>
-      <w:r>
-        <w:rPr>
-          <w:lang w:eastAsia="ja-JP"/>
-          <w14:ligatures w14:val="standard"/>
-        </w:rPr>
+          <w:rFonts w:ascii="Linux Libertine" w:hAnsi="Linux Libertine" w:eastAsia="Verdana" w:cs=""/>
+          <w:color w:val="auto"/>
+          <w:kern w:val="0"/>
+          <w:sz w:val="22"/>
+          <w:szCs w:val="22"/>
+          <w:lang w:val="en-US" w:eastAsia="ja-JP" w:bidi="ar-SA"/>
+          <w14:ligatures w14:val="standard"/>
+        </w:rPr>
+      </w:pPr>
+      <w:r>
+        <w:rPr>
+          <w:rFonts w:eastAsia="Verdana" w:cs=""/>
+          <w:color w:val="auto"/>
+          <w:kern w:val="0"/>
+          <w:sz w:val="22"/>
+          <w:szCs w:val="22"/>
+          <w:lang w:val="en-US" w:eastAsia="ja-JP" w:bidi="ar-SA"/>
+          <w14:ligatures w14:val="standard"/>
+        </w:rPr>
+        <w:t xml:space="preserve">Second, we will search the literature and look for studies with similar methodology </w:t>
+      </w:r>
+      <w:r>
+        <w:rPr>
+          <w:rFonts w:eastAsia="Verdana" w:cs=""/>
+          <w:color w:val="auto"/>
+          <w:kern w:val="0"/>
+          <w:sz w:val="22"/>
+          <w:szCs w:val="22"/>
+          <w:lang w:val="en-US" w:eastAsia="ja-JP" w:bidi="ar-SA"/>
+          <w14:ligatures w14:val="standard"/>
+        </w:rPr>
+        <w:t xml:space="preserve">and see if similar conclusions were made. </w:t>
       </w:r>
     </w:p>
     <w:p>
@@ -2721,7 +2903,9 @@
         </w:rPr>
       </w:pPr>
       <w:r>
-        <w:rPr/>
+        <w:rPr>
+          <w14:ligatures w14:val="standard"/>
+        </w:rPr>
       </w:r>
     </w:p>
     <w:p>
@@ -8310,7 +8494,7 @@
       <w:suppressAutoHyphens w:val="true"/>
       <w:bidi w:val="0"/>
       <w:spacing w:lineRule="auto" w:line="276" w:before="280" w:after="160"/>
-      <w:ind w:left="0" w:right="-89" w:hanging="0"/>
+      <w:ind w:left="-89" w:right="-89" w:hanging="0"/>
       <w:jc w:val="center"/>
     </w:pPr>
     <w:rPr>

</xml_diff>